<commit_message>
docs: moved docs to their respective folders
</commit_message>
<xml_diff>
--- a/reports/D02/Student #2/02 - Requirements - Student #2.docx
+++ b/reports/D02/Student #2/02 - Requirements - Student #2.docx
@@ -322,7 +322,21 @@
                   <w:rPr>
                     <w:rFonts w:asciiTheme="majorHAnsi" w:hAnsiTheme="majorHAnsi" w:cstheme="majorBidi"/>
                   </w:rPr>
-                  <w:t>30.***.*09</w:t>
+                  <w:t>30.**</w:t>
+                </w:r>
+                <w:proofErr w:type="gramStart"/>
+                <w:r>
+                  <w:rPr>
+                    <w:rFonts w:asciiTheme="majorHAnsi" w:hAnsiTheme="majorHAnsi" w:cstheme="majorBidi"/>
+                  </w:rPr>
+                  <w:t>*.*</w:t>
+                </w:r>
+                <w:proofErr w:type="gramEnd"/>
+                <w:r>
+                  <w:rPr>
+                    <w:rFonts w:asciiTheme="majorHAnsi" w:hAnsiTheme="majorHAnsi" w:cstheme="majorBidi"/>
+                  </w:rPr>
+                  <w:t>09</w:t>
                 </w:r>
                 <w:r>
                   <w:rPr>
@@ -384,12 +398,14 @@
                   </w:rPr>
                   <w:t xml:space="preserve"> </w:t>
                 </w:r>
+                <w:proofErr w:type="spellStart"/>
                 <w:r>
                   <w:rPr>
                     <w:rFonts w:asciiTheme="majorHAnsi" w:hAnsiTheme="majorHAnsi" w:cstheme="majorHAnsi"/>
                   </w:rPr>
                   <w:t>rafcarmed</w:t>
                 </w:r>
+                <w:proofErr w:type="spellEnd"/>
                 <w:r>
                   <w:rPr>
                     <w:rFonts w:asciiTheme="majorHAnsi" w:hAnsiTheme="majorHAnsi" w:cstheme="majorHAnsi"/>
@@ -625,12 +641,14 @@
                   </w:rPr>
                   <w:t xml:space="preserve"> </w:t>
                 </w:r>
+                <w:proofErr w:type="spellStart"/>
                 <w:r>
                   <w:rPr>
                     <w:rFonts w:asciiTheme="majorHAnsi" w:hAnsiTheme="majorHAnsi" w:cstheme="majorHAnsi"/>
                   </w:rPr>
                   <w:t>Febrero</w:t>
                 </w:r>
+                <w:proofErr w:type="spellEnd"/>
                 <w:r>
                   <w:rPr>
                     <w:rFonts w:asciiTheme="majorHAnsi" w:hAnsiTheme="majorHAnsi" w:cstheme="majorHAnsi"/>
@@ -1278,13 +1296,7 @@
         </w:sdtPr>
         <w:sdtContent>
           <w:r>
-            <w:t xml:space="preserve">  </w:t>
-          </w:r>
-          <w:r>
-            <w:t>X</w:t>
-          </w:r>
-          <w:r>
-            <w:t xml:space="preserve">  </w:t>
+            <w:t xml:space="preserve">    </w:t>
           </w:r>
         </w:sdtContent>
       </w:sdt>
@@ -1533,13 +1545,7 @@
         </w:sdtPr>
         <w:sdtContent>
           <w:r>
-            <w:t xml:space="preserve">  </w:t>
-          </w:r>
-          <w:r>
-            <w:t>X</w:t>
-          </w:r>
-          <w:r>
-            <w:t xml:space="preserve">  </w:t>
+            <w:t xml:space="preserve">    </w:t>
           </w:r>
         </w:sdtContent>
       </w:sdt>
@@ -1755,13 +1761,7 @@
         </w:sdtPr>
         <w:sdtContent>
           <w:r>
-            <w:t xml:space="preserve"> </w:t>
-          </w:r>
-          <w:r>
-            <w:t>X</w:t>
-          </w:r>
-          <w:r>
-            <w:t xml:space="preserve">  </w:t>
+            <w:t xml:space="preserve">    </w:t>
           </w:r>
         </w:sdtContent>
       </w:sdt>
@@ -1978,13 +1978,7 @@
         </w:sdtPr>
         <w:sdtContent>
           <w:r>
-            <w:t xml:space="preserve">  </w:t>
-          </w:r>
-          <w:r>
-            <w:t>X</w:t>
-          </w:r>
-          <w:r>
-            <w:t xml:space="preserve">  </w:t>
+            <w:t xml:space="preserve">    </w:t>
           </w:r>
         </w:sdtContent>
       </w:sdt>
@@ -2035,13 +2029,7 @@
         </w:sdtPr>
         <w:sdtContent>
           <w:r>
-            <w:t xml:space="preserve">  </w:t>
-          </w:r>
-          <w:r>
-            <w:t>X</w:t>
-          </w:r>
-          <w:r>
-            <w:t xml:space="preserve">  </w:t>
+            <w:t xml:space="preserve">    </w:t>
           </w:r>
         </w:sdtContent>
       </w:sdt>
@@ -9626,7 +9614,6 @@
     <w:rsid w:val="002B01EF"/>
     <w:rsid w:val="002C5B10"/>
     <w:rsid w:val="002E411C"/>
-    <w:rsid w:val="003231A8"/>
     <w:rsid w:val="00362541"/>
     <w:rsid w:val="00362E40"/>
     <w:rsid w:val="00386781"/>
@@ -9636,7 +9623,6 @@
     <w:rsid w:val="004A43F4"/>
     <w:rsid w:val="004B23B9"/>
     <w:rsid w:val="004D7778"/>
-    <w:rsid w:val="0053716D"/>
     <w:rsid w:val="0054309A"/>
     <w:rsid w:val="005650B2"/>
     <w:rsid w:val="00635F6F"/>

</xml_diff>

<commit_message>
docs: updated Student#2 documentation
</commit_message>
<xml_diff>
--- a/reports/D02/Student #2/02 - Requirements - Student #2.docx
+++ b/reports/D02/Student #2/02 - Requirements - Student #2.docx
@@ -322,21 +322,7 @@
                   <w:rPr>
                     <w:rFonts w:asciiTheme="majorHAnsi" w:hAnsiTheme="majorHAnsi" w:cstheme="majorBidi"/>
                   </w:rPr>
-                  <w:t>30.**</w:t>
-                </w:r>
-                <w:proofErr w:type="gramStart"/>
-                <w:r>
-                  <w:rPr>
-                    <w:rFonts w:asciiTheme="majorHAnsi" w:hAnsiTheme="majorHAnsi" w:cstheme="majorBidi"/>
-                  </w:rPr>
-                  <w:t>*.*</w:t>
-                </w:r>
-                <w:proofErr w:type="gramEnd"/>
-                <w:r>
-                  <w:rPr>
-                    <w:rFonts w:asciiTheme="majorHAnsi" w:hAnsiTheme="majorHAnsi" w:cstheme="majorBidi"/>
-                  </w:rPr>
-                  <w:t>09</w:t>
+                  <w:t>30.***.*09</w:t>
                 </w:r>
                 <w:r>
                   <w:rPr>
@@ -398,14 +384,12 @@
                   </w:rPr>
                   <w:t xml:space="preserve"> </w:t>
                 </w:r>
-                <w:proofErr w:type="spellStart"/>
                 <w:r>
                   <w:rPr>
                     <w:rFonts w:asciiTheme="majorHAnsi" w:hAnsiTheme="majorHAnsi" w:cstheme="majorHAnsi"/>
                   </w:rPr>
                   <w:t>rafcarmed</w:t>
                 </w:r>
-                <w:proofErr w:type="spellEnd"/>
                 <w:r>
                   <w:rPr>
                     <w:rFonts w:asciiTheme="majorHAnsi" w:hAnsiTheme="majorHAnsi" w:cstheme="majorHAnsi"/>
@@ -641,14 +625,12 @@
                   </w:rPr>
                   <w:t xml:space="preserve"> </w:t>
                 </w:r>
-                <w:proofErr w:type="spellStart"/>
                 <w:r>
                   <w:rPr>
                     <w:rFonts w:asciiTheme="majorHAnsi" w:hAnsiTheme="majorHAnsi" w:cstheme="majorHAnsi"/>
                   </w:rPr>
                   <w:t>Febrero</w:t>
                 </w:r>
-                <w:proofErr w:type="spellEnd"/>
                 <w:r>
                   <w:rPr>
                     <w:rFonts w:asciiTheme="majorHAnsi" w:hAnsiTheme="majorHAnsi" w:cstheme="majorHAnsi"/>
@@ -1296,7 +1278,13 @@
         </w:sdtPr>
         <w:sdtContent>
           <w:r>
-            <w:t xml:space="preserve">    </w:t>
+            <w:t xml:space="preserve"> </w:t>
+          </w:r>
+          <w:r>
+            <w:t>X</w:t>
+          </w:r>
+          <w:r>
+            <w:t xml:space="preserve">  </w:t>
           </w:r>
         </w:sdtContent>
       </w:sdt>
@@ -1545,7 +1533,13 @@
         </w:sdtPr>
         <w:sdtContent>
           <w:r>
-            <w:t xml:space="preserve">    </w:t>
+            <w:t xml:space="preserve"> </w:t>
+          </w:r>
+          <w:r>
+            <w:t>X</w:t>
+          </w:r>
+          <w:r>
+            <w:t xml:space="preserve">  </w:t>
           </w:r>
         </w:sdtContent>
       </w:sdt>
@@ -1761,7 +1755,13 @@
         </w:sdtPr>
         <w:sdtContent>
           <w:r>
-            <w:t xml:space="preserve">    </w:t>
+            <w:t xml:space="preserve"> </w:t>
+          </w:r>
+          <w:r>
+            <w:t>X</w:t>
+          </w:r>
+          <w:r>
+            <w:t xml:space="preserve">  </w:t>
           </w:r>
         </w:sdtContent>
       </w:sdt>
@@ -1978,7 +1978,13 @@
         </w:sdtPr>
         <w:sdtContent>
           <w:r>
-            <w:t xml:space="preserve">    </w:t>
+            <w:t xml:space="preserve"> </w:t>
+          </w:r>
+          <w:r>
+            <w:t>X</w:t>
+          </w:r>
+          <w:r>
+            <w:t xml:space="preserve">  </w:t>
           </w:r>
         </w:sdtContent>
       </w:sdt>
@@ -2029,7 +2035,13 @@
         </w:sdtPr>
         <w:sdtContent>
           <w:r>
-            <w:t xml:space="preserve">    </w:t>
+            <w:t xml:space="preserve"> </w:t>
+          </w:r>
+          <w:r>
+            <w:t>X</w:t>
+          </w:r>
+          <w:r>
+            <w:t xml:space="preserve">  </w:t>
           </w:r>
         </w:sdtContent>
       </w:sdt>
@@ -3424,7 +3436,19 @@
             <w:rPr>
               <w:lang w:val="en-US"/>
             </w:rPr>
-            <w:t xml:space="preserve">    </w:t>
+            <w:t xml:space="preserve"> </w:t>
+          </w:r>
+          <w:r>
+            <w:rPr>
+              <w:lang w:val="en-US"/>
+            </w:rPr>
+            <w:t>X</w:t>
+          </w:r>
+          <w:r>
+            <w:rPr>
+              <w:lang w:val="en-US"/>
+            </w:rPr>
+            <w:t xml:space="preserve">  </w:t>
           </w:r>
         </w:sdtContent>
       </w:sdt>
@@ -3583,7 +3607,13 @@
         </w:sdtPr>
         <w:sdtContent>
           <w:r>
-            <w:t xml:space="preserve">    </w:t>
+            <w:t xml:space="preserve"> </w:t>
+          </w:r>
+          <w:r>
+            <w:t>X</w:t>
+          </w:r>
+          <w:r>
+            <w:t xml:space="preserve">  </w:t>
           </w:r>
         </w:sdtContent>
       </w:sdt>
@@ -5051,7 +5081,13 @@
         </w:sdtPr>
         <w:sdtContent>
           <w:r>
-            <w:t xml:space="preserve">    </w:t>
+            <w:t xml:space="preserve"> </w:t>
+          </w:r>
+          <w:r>
+            <w:t>X</w:t>
+          </w:r>
+          <w:r>
+            <w:t xml:space="preserve">  </w:t>
           </w:r>
         </w:sdtContent>
       </w:sdt>
@@ -9603,11 +9639,13 @@
   </w:compat>
   <w:rsids>
     <w:rsidRoot w:val="004D7778"/>
+    <w:rsid w:val="0002771A"/>
     <w:rsid w:val="00061CE8"/>
     <w:rsid w:val="000656B8"/>
     <w:rsid w:val="000B4661"/>
     <w:rsid w:val="0010552B"/>
     <w:rsid w:val="001221F0"/>
+    <w:rsid w:val="00153504"/>
     <w:rsid w:val="001942D6"/>
     <w:rsid w:val="002955BA"/>
     <w:rsid w:val="002A1692"/>
@@ -9635,6 +9673,7 @@
     <w:rsid w:val="007E6C7A"/>
     <w:rsid w:val="008B1087"/>
     <w:rsid w:val="008D4FF4"/>
+    <w:rsid w:val="00907C08"/>
     <w:rsid w:val="009216F4"/>
     <w:rsid w:val="0093034B"/>
     <w:rsid w:val="00944E58"/>

</xml_diff>